<commit_message>
Modificacion mantenimiento de vendedores
</commit_message>
<xml_diff>
--- a/documentation/analysis/sggv-requirement-list.docx
+++ b/documentation/analysis/sggv-requirement-list.docx
@@ -643,10 +643,10 @@
         </w:rPr>
         <w:lastRenderedPageBreak/>
         <w:drawing>
-          <wp:inline distT="0" distB="0" distL="0" distR="0">
-            <wp:extent cx="5610225" cy="4486275"/>
+          <wp:inline distT="0" distB="0" distL="0" distR="0" wp14:anchorId="1894C865" wp14:editId="1ED885AA">
+            <wp:extent cx="5610225" cy="2695575"/>
             <wp:effectExtent l="0" t="0" r="9525" b="9525"/>
-            <wp:docPr id="7" name="Imagen 7"/>
+            <wp:docPr id="2" name="Imagen 2"/>
             <wp:cNvGraphicFramePr>
               <a:graphicFrameLocks xmlns:a="http://schemas.openxmlformats.org/drawingml/2006/main" noChangeAspect="1"/>
             </wp:cNvGraphicFramePr>
@@ -659,8 +659,90 @@
                       <a:picLocks noChangeAspect="1" noChangeArrowheads="1"/>
                     </pic:cNvPicPr>
                   </pic:nvPicPr>
+                  <pic:blipFill rotWithShape="1">
+                    <a:blip r:embed="rId6">
+                      <a:extLst>
+                        <a:ext uri="{28A0092B-C50C-407E-A947-70E740481C1C}">
+                          <a14:useLocalDpi xmlns:a14="http://schemas.microsoft.com/office/drawing/2010/main" val="0"/>
+                        </a:ext>
+                      </a:extLst>
+                    </a:blip>
+                    <a:srcRect b="39915"/>
+                    <a:stretch/>
+                  </pic:blipFill>
+                  <pic:spPr bwMode="auto">
+                    <a:xfrm>
+                      <a:off x="0" y="0"/>
+                      <a:ext cx="5610225" cy="2695575"/>
+                    </a:xfrm>
+                    <a:prstGeom prst="rect">
+                      <a:avLst/>
+                    </a:prstGeom>
+                    <a:noFill/>
+                    <a:ln>
+                      <a:noFill/>
+                    </a:ln>
+                    <a:extLst>
+                      <a:ext uri="{53640926-AAD7-44D8-BBD7-CCE9431645EC}">
+                        <a14:shadowObscured xmlns:a14="http://schemas.microsoft.com/office/drawing/2010/main"/>
+                      </a:ext>
+                    </a:extLst>
+                  </pic:spPr>
+                </pic:pic>
+              </a:graphicData>
+            </a:graphic>
+          </wp:inline>
+        </w:drawing>
+      </w:r>
+    </w:p>
+    <w:p>
+      <w:pPr>
+        <w:pStyle w:val="Paragrafo1"/>
+        <w:rPr>
+          <w:noProof/>
+          <w:lang w:val="es-ES" w:eastAsia="es-ES"/>
+        </w:rPr>
+      </w:pPr>
+      <w:r>
+        <w:rPr>
+          <w:noProof/>
+          <w:lang w:val="es-ES" w:eastAsia="es-ES"/>
+        </w:rPr>
+        <w:t>Insertar Vendedor</w:t>
+      </w:r>
+    </w:p>
+    <w:p>
+      <w:pPr>
+        <w:pStyle w:val="Paragrafo1"/>
+        <w:rPr>
+          <w:noProof/>
+          <w:lang w:val="es-ES" w:eastAsia="es-ES"/>
+        </w:rPr>
+      </w:pPr>
+      <w:r>
+        <w:rPr>
+          <w:noProof/>
+          <w:lang w:eastAsia="es-PE"/>
+        </w:rPr>
+        <w:drawing>
+          <wp:inline distT="0" distB="0" distL="0" distR="0" wp14:anchorId="5E399ECA" wp14:editId="638D9DA6">
+            <wp:extent cx="4610100" cy="3686515"/>
+            <wp:effectExtent l="0" t="0" r="0" b="9525"/>
+            <wp:docPr id="1" name="Imagen 1"/>
+            <wp:cNvGraphicFramePr>
+              <a:graphicFrameLocks xmlns:a="http://schemas.openxmlformats.org/drawingml/2006/main" noChangeAspect="1"/>
+            </wp:cNvGraphicFramePr>
+            <a:graphic xmlns:a="http://schemas.openxmlformats.org/drawingml/2006/main">
+              <a:graphicData uri="http://schemas.openxmlformats.org/drawingml/2006/picture">
+                <pic:pic xmlns:pic="http://schemas.openxmlformats.org/drawingml/2006/picture">
+                  <pic:nvPicPr>
+                    <pic:cNvPr id="0" name="Picture 3"/>
+                    <pic:cNvPicPr>
+                      <a:picLocks noChangeAspect="1" noChangeArrowheads="1"/>
+                    </pic:cNvPicPr>
+                  </pic:nvPicPr>
                   <pic:blipFill>
-                    <a:blip r:embed="rId6">
+                    <a:blip r:embed="rId7">
                       <a:extLst>
                         <a:ext uri="{28A0092B-C50C-407E-A947-70E740481C1C}">
                           <a14:useLocalDpi xmlns:a14="http://schemas.microsoft.com/office/drawing/2010/main" val="0"/>
@@ -675,7 +757,108 @@
                   <pic:spPr bwMode="auto">
                     <a:xfrm>
                       <a:off x="0" y="0"/>
-                      <a:ext cx="5610225" cy="4486275"/>
+                      <a:ext cx="4610100" cy="3686515"/>
+                    </a:xfrm>
+                    <a:prstGeom prst="rect">
+                      <a:avLst/>
+                    </a:prstGeom>
+                    <a:noFill/>
+                    <a:ln>
+                      <a:noFill/>
+                    </a:ln>
+                  </pic:spPr>
+                </pic:pic>
+              </a:graphicData>
+            </a:graphic>
+          </wp:inline>
+        </w:drawing>
+      </w:r>
+    </w:p>
+    <w:p>
+      <w:pPr>
+        <w:rPr>
+          <w:rFonts w:ascii="Tahoma" w:eastAsia="Times New Roman" w:hAnsi="Tahoma" w:cs="Tahoma"/>
+          <w:i/>
+          <w:noProof/>
+          <w:sz w:val="20"/>
+          <w:szCs w:val="20"/>
+          <w:lang w:val="es-ES" w:eastAsia="es-ES"/>
+        </w:rPr>
+      </w:pPr>
+      <w:r>
+        <w:rPr>
+          <w:noProof/>
+          <w:lang w:val="es-ES" w:eastAsia="es-ES"/>
+        </w:rPr>
+        <w:br w:type="page"/>
+      </w:r>
+    </w:p>
+    <w:p>
+      <w:pPr>
+        <w:pStyle w:val="Paragrafo1"/>
+        <w:rPr>
+          <w:noProof/>
+          <w:lang w:val="es-ES" w:eastAsia="es-ES"/>
+        </w:rPr>
+      </w:pPr>
+      <w:bookmarkStart w:id="0" w:name="_GoBack"/>
+      <w:bookmarkEnd w:id="0"/>
+      <w:r>
+        <w:rPr>
+          <w:noProof/>
+          <w:lang w:val="es-ES" w:eastAsia="es-ES"/>
+        </w:rPr>
+        <w:lastRenderedPageBreak/>
+        <w:t>Modificar Vendedor</w:t>
+      </w:r>
+    </w:p>
+    <w:p>
+      <w:pPr>
+        <w:pStyle w:val="Paragrafo1"/>
+        <w:rPr>
+          <w:noProof/>
+          <w:lang w:val="es-ES" w:eastAsia="es-ES"/>
+        </w:rPr>
+      </w:pPr>
+      <w:r>
+        <w:rPr>
+          <w:noProof/>
+          <w:lang w:eastAsia="es-PE"/>
+        </w:rPr>
+        <w:drawing>
+          <wp:inline distT="0" distB="0" distL="0" distR="0" wp14:anchorId="3FED0D2A" wp14:editId="041EE704">
+            <wp:extent cx="4728788" cy="3781425"/>
+            <wp:effectExtent l="0" t="0" r="0" b="0"/>
+            <wp:docPr id="4" name="Imagen 4"/>
+            <wp:cNvGraphicFramePr>
+              <a:graphicFrameLocks xmlns:a="http://schemas.openxmlformats.org/drawingml/2006/main" noChangeAspect="1"/>
+            </wp:cNvGraphicFramePr>
+            <a:graphic xmlns:a="http://schemas.openxmlformats.org/drawingml/2006/main">
+              <a:graphicData uri="http://schemas.openxmlformats.org/drawingml/2006/picture">
+                <pic:pic xmlns:pic="http://schemas.openxmlformats.org/drawingml/2006/picture">
+                  <pic:nvPicPr>
+                    <pic:cNvPr id="0" name="Picture 4"/>
+                    <pic:cNvPicPr>
+                      <a:picLocks noChangeAspect="1" noChangeArrowheads="1"/>
+                    </pic:cNvPicPr>
+                  </pic:nvPicPr>
+                  <pic:blipFill>
+                    <a:blip r:embed="rId8">
+                      <a:extLst>
+                        <a:ext uri="{28A0092B-C50C-407E-A947-70E740481C1C}">
+                          <a14:useLocalDpi xmlns:a14="http://schemas.microsoft.com/office/drawing/2010/main" val="0"/>
+                        </a:ext>
+                      </a:extLst>
+                    </a:blip>
+                    <a:srcRect/>
+                    <a:stretch>
+                      <a:fillRect/>
+                    </a:stretch>
+                  </pic:blipFill>
+                  <pic:spPr bwMode="auto">
+                    <a:xfrm>
+                      <a:off x="0" y="0"/>
+                      <a:ext cx="4728788" cy="3781425"/>
                     </a:xfrm>
                     <a:prstGeom prst="rect">
                       <a:avLst/>
@@ -766,7 +949,7 @@
                     </pic:cNvPicPr>
                   </pic:nvPicPr>
                   <pic:blipFill>
-                    <a:blip r:embed="rId7">
+                    <a:blip r:embed="rId9">
                       <a:extLst>
                         <a:ext uri="{28A0092B-C50C-407E-A947-70E740481C1C}">
                           <a14:useLocalDpi xmlns:a14="http://schemas.microsoft.com/office/drawing/2010/main" val="0"/>
@@ -890,7 +1073,7 @@
                     </pic:cNvPicPr>
                   </pic:nvPicPr>
                   <pic:blipFill>
-                    <a:blip r:embed="rId8">
+                    <a:blip r:embed="rId10">
                       <a:extLst>
                         <a:ext uri="{28A0092B-C50C-407E-A947-70E740481C1C}">
                           <a14:useLocalDpi xmlns:a14="http://schemas.microsoft.com/office/drawing/2010/main" val="0"/>
@@ -930,8 +1113,6 @@
           <w:lang w:val="es-ES" w:eastAsia="es-ES"/>
         </w:rPr>
       </w:pPr>
-      <w:bookmarkStart w:id="0" w:name="_GoBack"/>
-      <w:bookmarkEnd w:id="0"/>
     </w:p>
     <w:sectPr>
       <w:pgSz w:w="11909" w:h="16834" w:code="9"/>
@@ -2191,7 +2372,7 @@
   <a:extraClrSchemeLst/>
   <a:extLst>
     <a:ext uri="{05A4C25C-085E-4340-85A3-A5531E510DB2}">
-      <thm15:themeFamily xmlns:thm15="http://schemas.microsoft.com/office/thememl/2012/main" xmlns="" name="Office Theme" id="{62F939B6-93AF-4DB8-9C6B-D6C7DFDC589F}" vid="{4A3C46E8-61CC-4603-A589-7422A47A8E4A}"/>
+      <thm15:themeFamily xmlns="" xmlns:thm15="http://schemas.microsoft.com/office/thememl/2012/main" name="Office Theme" id="{62F939B6-93AF-4DB8-9C6B-D6C7DFDC589F}" vid="{4A3C46E8-61CC-4603-A589-7422A47A8E4A}"/>
     </a:ext>
   </a:extLst>
 </a:theme>

</xml_diff>